<commit_message>
Update things after playtest
</commit_message>
<xml_diff>
--- a/wedding/Bride's Father.docx
+++ b/wedding/Bride's Father.docx
@@ -1047,7 +1047,27 @@
           <w:szCs w:val="20"/>
           <w:lang w:eastAsia="en-AU"/>
         </w:rPr>
-        <w:t>You foster daughter. Her parents were killed when she was 8. You took her in, but she is a HANDFUL. Good thing she also supplies you with a coping mechanism. Clever girl.</w:t>
+        <w:t>You foster daughter. Her parents were killed when she was 8. You took her in, but she is a HANDFUL. Good thing she also supplies you with a coping mechanism</w:t>
+      </w:r>
+      <w:r>
+        <w:rPr>
+          <w:rFonts w:eastAsia="Times New Roman" w:cstheme="minorHAnsi"/>
+          <w:color w:val="595959"/>
+          <w:sz w:val="18"/>
+          <w:szCs w:val="20"/>
+          <w:lang w:eastAsia="en-AU"/>
+        </w:rPr>
+        <w:t xml:space="preserve"> (drugs)</w:t>
+      </w:r>
+      <w:r>
+        <w:rPr>
+          <w:rFonts w:eastAsia="Times New Roman" w:cstheme="minorHAnsi"/>
+          <w:color w:val="595959"/>
+          <w:sz w:val="18"/>
+          <w:szCs w:val="20"/>
+          <w:lang w:eastAsia="en-AU"/>
+        </w:rPr>
+        <w:t>. Clever girl.</w:t>
       </w:r>
     </w:p>
     <w:p>
@@ -1163,7 +1183,19 @@
           <w:szCs w:val="20"/>
           <w:lang w:eastAsia="en-AU"/>
         </w:rPr>
-        <w:t>Malibu would often visit Corolla after Gemini left for police training. She needs friends. You would often stay up late chatting to Malibu and you know you can trust them.</w:t>
+        <w:t>Malibu would often visit Corolla after Gemini left for police training. She needs friends.</w:t>
+      </w:r>
+      <w:bookmarkStart w:id="2" w:name="_GoBack"/>
+      <w:bookmarkEnd w:id="2"/>
+      <w:r>
+        <w:rPr>
+          <w:rFonts w:eastAsia="Times New Roman" w:cstheme="minorHAnsi"/>
+          <w:color w:val="595959"/>
+          <w:sz w:val="18"/>
+          <w:szCs w:val="20"/>
+          <w:lang w:eastAsia="en-AU"/>
+        </w:rPr>
+        <w:t xml:space="preserve"> You would often stay up late chatting to Malibu and you know you can trust them.</w:t>
       </w:r>
     </w:p>
     <w:p>
@@ -1323,8 +1355,8 @@
           <w:lang w:eastAsia="en-AU"/>
         </w:rPr>
       </w:pPr>
-      <w:bookmarkStart w:id="2" w:name="OLE_LINK2"/>
-      <w:bookmarkEnd w:id="2"/>
+      <w:bookmarkStart w:id="3" w:name="OLE_LINK2"/>
+      <w:bookmarkEnd w:id="3"/>
     </w:p>
     <w:p>
       <w:pPr>
@@ -2286,8 +2318,8 @@
           <w:lang w:eastAsia="en-AU"/>
         </w:rPr>
       </w:pPr>
-      <w:bookmarkStart w:id="3" w:name="OLE_LINK1"/>
-      <w:bookmarkEnd w:id="3"/>
+      <w:bookmarkStart w:id="4" w:name="OLE_LINK1"/>
+      <w:bookmarkEnd w:id="4"/>
     </w:p>
     <w:tbl>
       <w:tblPr>
@@ -3866,8 +3898,6 @@
         </w:rPr>
         <w:t>Dog</w:t>
       </w:r>
-      <w:bookmarkStart w:id="4" w:name="_GoBack"/>
-      <w:bookmarkEnd w:id="4"/>
     </w:p>
     <w:p>
       <w:pPr>
@@ -5189,7 +5219,7 @@
 </file>
 
 <file path=customXml/itemProps1.xml><?xml version="1.0" encoding="utf-8"?>
-<ds:datastoreItem xmlns:ds="http://schemas.openxmlformats.org/officeDocument/2006/customXml" ds:itemID="{8A6BB8DF-699C-4814-8F5B-6D448101A397}">
+<ds:datastoreItem xmlns:ds="http://schemas.openxmlformats.org/officeDocument/2006/customXml" ds:itemID="{8557B95D-B3CC-42D9-A5CF-3EF1094BEF20}">
   <ds:schemaRefs>
     <ds:schemaRef ds:uri="http://schemas.openxmlformats.org/officeDocument/2006/bibliography"/>
   </ds:schemaRefs>

</xml_diff>